<commit_message>
Finishing Chapter 4. Including book images to illustrate why so little code submitted.
</commit_message>
<xml_diff>
--- a/src/chapter04/jsulli40_chapter04_assignment01.docx
+++ b/src/chapter04/jsulli40_chapter04_assignment01.docx
@@ -16,7 +16,7 @@
           <w:noProof/>
         </w:rPr>
         <w:drawing>
-          <wp:inline distT="0" distB="0" distL="0" distR="0" wp14:anchorId="75ED097B" wp14:editId="28DCC4A4">
+          <wp:inline distT="0" distB="0" distL="0" distR="0" wp14:anchorId="75ED097B" wp14:editId="08F4E8FB">
             <wp:extent cx="5924550" cy="3152775"/>
             <wp:effectExtent l="0" t="0" r="0" b="9525"/>
             <wp:docPr id="2040972103" name="Picture 1"/>
@@ -72,6 +72,14 @@
       <w:r>
         <w:t>Advantages</w:t>
       </w:r>
+      <w:r>
+        <w:t xml:space="preserve"> of **</w:t>
+      </w:r>
+      <w:proofErr w:type="spellStart"/>
+      <w:r>
+        <w:t>kwargs</w:t>
+      </w:r>
+      <w:proofErr w:type="spellEnd"/>
     </w:p>
     <w:p>
       <w:pPr>
@@ -82,10 +90,10 @@
         </w:numPr>
       </w:pPr>
       <w:r>
-        <w:t xml:space="preserve">Keyword arguments </w:t>
-      </w:r>
-      <w:r>
-        <w:t xml:space="preserve">allow functions to accept a variable number of </w:t>
+        <w:t>A</w:t>
+      </w:r>
+      <w:r>
+        <w:t xml:space="preserve">llow functions to accept a variable number of </w:t>
       </w:r>
       <w:r>
         <w:t>arguments</w:t>
@@ -102,11 +110,29 @@
           <w:numId w:val="1"/>
         </w:numPr>
       </w:pPr>
-      <w:proofErr w:type="spellStart"/>
-      <w:r>
-        <w:t>tbd</w:t>
-      </w:r>
-      <w:proofErr w:type="spellEnd"/>
+      <w:proofErr w:type="gramStart"/>
+      <w:r>
+        <w:t>I</w:t>
+      </w:r>
+      <w:r>
+        <w:t>mprove code</w:t>
+      </w:r>
+      <w:proofErr w:type="gramEnd"/>
+      <w:r>
+        <w:t xml:space="preserve"> readability by explicitly </w:t>
+      </w:r>
+      <w:r>
+        <w:t>specifying</w:t>
+      </w:r>
+      <w:r>
+        <w:t xml:space="preserve"> name</w:t>
+      </w:r>
+      <w:r>
+        <w:t xml:space="preserve">s for </w:t>
+      </w:r>
+      <w:r>
+        <w:t>arguments.</w:t>
+      </w:r>
     </w:p>
     <w:p>
       <w:pPr>
@@ -116,11 +142,21 @@
           <w:numId w:val="1"/>
         </w:numPr>
       </w:pPr>
-      <w:proofErr w:type="spellStart"/>
-      <w:r>
-        <w:t>tbd</w:t>
-      </w:r>
-      <w:proofErr w:type="spellEnd"/>
+      <w:r>
+        <w:t>N</w:t>
+      </w:r>
+      <w:r>
+        <w:t xml:space="preserve">ew parameters can be added to </w:t>
+      </w:r>
+      <w:r>
+        <w:t xml:space="preserve">functions dynamically without breaking </w:t>
+      </w:r>
+      <w:r>
+        <w:t>existing code</w:t>
+      </w:r>
+      <w:r>
+        <w:t>.</w:t>
+      </w:r>
     </w:p>
     <w:p>
       <w:pPr>
@@ -129,6 +165,14 @@
       <w:r>
         <w:t>Disadvantages</w:t>
       </w:r>
+      <w:r>
+        <w:t xml:space="preserve"> of **</w:t>
+      </w:r>
+      <w:proofErr w:type="spellStart"/>
+      <w:r>
+        <w:t>kwargs</w:t>
+      </w:r>
+      <w:proofErr w:type="spellEnd"/>
     </w:p>
     <w:p>
       <w:pPr>
@@ -138,11 +182,21 @@
           <w:numId w:val="2"/>
         </w:numPr>
       </w:pPr>
-      <w:proofErr w:type="spellStart"/>
-      <w:r>
-        <w:t>tbd</w:t>
-      </w:r>
-      <w:proofErr w:type="spellEnd"/>
+      <w:r>
+        <w:t xml:space="preserve">May be </w:t>
+      </w:r>
+      <w:r>
+        <w:t xml:space="preserve">more </w:t>
+      </w:r>
+      <w:r>
+        <w:t>difficult to debug</w:t>
+      </w:r>
+      <w:r>
+        <w:t xml:space="preserve"> because </w:t>
+      </w:r>
+      <w:r>
+        <w:t>of the dynamic nature of calling the function.</w:t>
+      </w:r>
     </w:p>
     <w:p>
       <w:pPr>
@@ -152,11 +206,23 @@
           <w:numId w:val="2"/>
         </w:numPr>
       </w:pPr>
-      <w:proofErr w:type="spellStart"/>
-      <w:r>
-        <w:t>tbd</w:t>
-      </w:r>
-      <w:proofErr w:type="spellEnd"/>
+      <w:proofErr w:type="gramStart"/>
+      <w:r>
+        <w:t>More</w:t>
+      </w:r>
+      <w:proofErr w:type="gramEnd"/>
+      <w:r>
+        <w:t xml:space="preserve"> diffic</w:t>
+      </w:r>
+      <w:r>
+        <w:t xml:space="preserve">ult to document because function calls can be </w:t>
+      </w:r>
+      <w:r>
+        <w:t xml:space="preserve">structured differently / </w:t>
+      </w:r>
+      <w:r>
+        <w:t>inconsistent.</w:t>
+      </w:r>
     </w:p>
     <w:p>
       <w:pPr>
@@ -166,11 +232,129 @@
           <w:numId w:val="2"/>
         </w:numPr>
       </w:pPr>
+      <w:r>
+        <w:t xml:space="preserve">Less efficient </w:t>
+      </w:r>
+      <w:r>
+        <w:t>(speed and memory) than *</w:t>
+      </w:r>
       <w:proofErr w:type="spellStart"/>
       <w:r>
-        <w:t>tbd</w:t>
+        <w:t>args</w:t>
       </w:r>
       <w:proofErr w:type="spellEnd"/>
+      <w:r>
+        <w:t>.</w:t>
+      </w:r>
+    </w:p>
+    <w:p>
+      <w:pPr>
+        <w:pStyle w:val="Heading1"/>
+      </w:pPr>
+      <w:r>
+        <w:lastRenderedPageBreak/>
+        <w:t>4.8</w:t>
+      </w:r>
+      <w:r>
+        <w:t>.2 Pictures</w:t>
+      </w:r>
+    </w:p>
+    <w:p>
+      <w:r>
+        <w:rPr>
+          <w:noProof/>
+        </w:rPr>
+        <w:drawing>
+          <wp:inline distT="0" distB="0" distL="0" distR="0" wp14:anchorId="1EEABC3D" wp14:editId="48AB855B">
+            <wp:extent cx="7132320" cy="5349240"/>
+            <wp:effectExtent l="0" t="3810" r="7620" b="7620"/>
+            <wp:docPr id="2071824965" name="Picture 1" descr="Book - 4.8.2 - Page 127"/>
+            <wp:cNvGraphicFramePr>
+              <a:graphicFrameLocks xmlns:a="http://schemas.openxmlformats.org/drawingml/2006/main" noChangeAspect="1"/>
+            </wp:cNvGraphicFramePr>
+            <a:graphic xmlns:a="http://schemas.openxmlformats.org/drawingml/2006/main">
+              <a:graphicData uri="http://schemas.openxmlformats.org/drawingml/2006/picture">
+                <pic:pic xmlns:pic="http://schemas.openxmlformats.org/drawingml/2006/picture">
+                  <pic:nvPicPr>
+                    <pic:cNvPr id="2071824965" name="Picture 1" descr="Book - 4.8.2 - Page 127"/>
+                    <pic:cNvPicPr/>
+                  </pic:nvPicPr>
+                  <pic:blipFill>
+                    <a:blip r:embed="rId6" cstate="print">
+                      <a:extLst>
+                        <a:ext uri="{28A0092B-C50C-407E-A947-70E740481C1C}">
+                          <a14:useLocalDpi xmlns:a14="http://schemas.microsoft.com/office/drawing/2010/main" val="0"/>
+                        </a:ext>
+                      </a:extLst>
+                    </a:blip>
+                    <a:stretch>
+                      <a:fillRect/>
+                    </a:stretch>
+                  </pic:blipFill>
+                  <pic:spPr>
+                    <a:xfrm rot="5400000">
+                      <a:off x="0" y="0"/>
+                      <a:ext cx="7132320" cy="5349240"/>
+                    </a:xfrm>
+                    <a:prstGeom prst="rect">
+                      <a:avLst/>
+                    </a:prstGeom>
+                  </pic:spPr>
+                </pic:pic>
+              </a:graphicData>
+            </a:graphic>
+          </wp:inline>
+        </w:drawing>
+      </w:r>
+    </w:p>
+    <w:p>
+      <w:r>
+        <w:rPr>
+          <w:noProof/>
+        </w:rPr>
+        <w:lastRenderedPageBreak/>
+        <w:drawing>
+          <wp:inline distT="0" distB="0" distL="0" distR="0" wp14:anchorId="2E3AA93F" wp14:editId="7CAB09FF">
+            <wp:extent cx="7132320" cy="5349240"/>
+            <wp:effectExtent l="0" t="3810" r="7620" b="7620"/>
+            <wp:docPr id="1179942251" name="Picture 2" descr="Book - 4.8.2 - Page 128"/>
+            <wp:cNvGraphicFramePr>
+              <a:graphicFrameLocks xmlns:a="http://schemas.openxmlformats.org/drawingml/2006/main" noChangeAspect="1"/>
+            </wp:cNvGraphicFramePr>
+            <a:graphic xmlns:a="http://schemas.openxmlformats.org/drawingml/2006/main">
+              <a:graphicData uri="http://schemas.openxmlformats.org/drawingml/2006/picture">
+                <pic:pic xmlns:pic="http://schemas.openxmlformats.org/drawingml/2006/picture">
+                  <pic:nvPicPr>
+                    <pic:cNvPr id="1179942251" name="Picture 2" descr="Book - 4.8.2 - Page 128"/>
+                    <pic:cNvPicPr/>
+                  </pic:nvPicPr>
+                  <pic:blipFill>
+                    <a:blip r:embed="rId7" cstate="print">
+                      <a:extLst>
+                        <a:ext uri="{28A0092B-C50C-407E-A947-70E740481C1C}">
+                          <a14:useLocalDpi xmlns:a14="http://schemas.microsoft.com/office/drawing/2010/main" val="0"/>
+                        </a:ext>
+                      </a:extLst>
+                    </a:blip>
+                    <a:stretch>
+                      <a:fillRect/>
+                    </a:stretch>
+                  </pic:blipFill>
+                  <pic:spPr>
+                    <a:xfrm rot="5400000">
+                      <a:off x="0" y="0"/>
+                      <a:ext cx="7132320" cy="5349240"/>
+                    </a:xfrm>
+                    <a:prstGeom prst="rect">
+                      <a:avLst/>
+                    </a:prstGeom>
+                  </pic:spPr>
+                </pic:pic>
+              </a:graphicData>
+            </a:graphic>
+          </wp:inline>
+        </w:drawing>
+      </w:r>
     </w:p>
     <w:sectPr>
       <w:pgSz w:w="12240" w:h="15840"/>

</xml_diff>